<commit_message>
WOrking copy where correctly entered info fills out template - need to further fill out patient details in document and refine. Also window refocus sets cursor to previous entry
</commit_message>
<xml_diff>
--- a/gp_template.docx
+++ b/gp_template.docx
@@ -4,52 +4,157 @@
   <w:body>
     <w:p>
       <w:r>
-        <w:t>6/07/2018</w:t>
-      </w:r>
+        <w:fldChar w:fldCharType="begin"/>
+      </w:r>
+      <w:r>
+        <w:instrText xml:space="preserve"> DATE \@ "d/MM/yyyy" </w:instrText>
+      </w:r>
+      <w:r>
+        <w:fldChar w:fldCharType="separate"/>
+      </w:r>
+      <w:r>
+        <w:rPr>
+          <w:noProof/>
+        </w:rPr>
+        <w:t>9/07/2018</w:t>
+      </w:r>
+      <w:r>
+        <w:fldChar w:fldCharType="end"/>
+      </w:r>
+      <w:bookmarkStart w:id="0" w:name="_GoBack"/>
+      <w:bookmarkEnd w:id="0"/>
       <w:r>
         <w:br/>
       </w:r>
-      <w:fldSimple w:instr=" MERGEFIELD  doctor_full_name  \* MERGEFORMAT ">
-        <w:r>
-          <w:rPr>
-            <w:noProof/>
-          </w:rPr>
-          <w:t>«doctor_full_name»</w:t>
-        </w:r>
-      </w:fldSimple>
+      <w:r>
+        <w:rPr>
+          <w:noProof/>
+        </w:rPr>
+        <w:fldChar w:fldCharType="begin"/>
+      </w:r>
+      <w:r>
+        <w:rPr>
+          <w:noProof/>
+        </w:rPr>
+        <w:instrText xml:space="preserve"> MERGEFIELD  doctor_full_name  \* MERGEFORMAT </w:instrText>
+      </w:r>
+      <w:r>
+        <w:rPr>
+          <w:noProof/>
+        </w:rPr>
+        <w:fldChar w:fldCharType="separate"/>
+      </w:r>
+      <w:r>
+        <w:rPr>
+          <w:noProof/>
+        </w:rPr>
+        <w:t>«doctor_full_name»</w:t>
+      </w:r>
+      <w:r>
+        <w:rPr>
+          <w:noProof/>
+        </w:rPr>
+        <w:fldChar w:fldCharType="end"/>
+      </w:r>
       <w:r>
         <w:br/>
       </w:r>
-      <w:fldSimple w:instr=" MERGEFIELD  doctor_surgery  \* MERGEFORMAT ">
-        <w:r>
-          <w:rPr>
-            <w:noProof/>
-          </w:rPr>
-          <w:t>«doctor_surgery»</w:t>
-        </w:r>
-      </w:fldSimple>
+      <w:r>
+        <w:rPr>
+          <w:noProof/>
+        </w:rPr>
+        <w:fldChar w:fldCharType="begin"/>
+      </w:r>
+      <w:r>
+        <w:rPr>
+          <w:noProof/>
+        </w:rPr>
+        <w:instrText xml:space="preserve"> MERGEFIELD  doctor_surgery  \* MERGEFORMAT </w:instrText>
+      </w:r>
+      <w:r>
+        <w:rPr>
+          <w:noProof/>
+        </w:rPr>
+        <w:fldChar w:fldCharType="separate"/>
+      </w:r>
+      <w:r>
+        <w:rPr>
+          <w:noProof/>
+        </w:rPr>
+        <w:t>«doctor_surgery»</w:t>
+      </w:r>
+      <w:r>
+        <w:rPr>
+          <w:noProof/>
+        </w:rPr>
+        <w:fldChar w:fldCharType="end"/>
+      </w:r>
       <w:r>
         <w:br/>
       </w:r>
-      <w:fldSimple w:instr=" MERGEFIELD  address_1  \* MERGEFORMAT ">
-        <w:r>
-          <w:rPr>
-            <w:noProof/>
-          </w:rPr>
-          <w:t>«address_1»</w:t>
-        </w:r>
-      </w:fldSimple>
+      <w:r>
+        <w:rPr>
+          <w:noProof/>
+        </w:rPr>
+        <w:fldChar w:fldCharType="begin"/>
+      </w:r>
+      <w:r>
+        <w:rPr>
+          <w:noProof/>
+        </w:rPr>
+        <w:instrText xml:space="preserve"> MERGEFIELD  address_1  \* MERGEFORMAT </w:instrText>
+      </w:r>
+      <w:r>
+        <w:rPr>
+          <w:noProof/>
+        </w:rPr>
+        <w:fldChar w:fldCharType="separate"/>
+      </w:r>
+      <w:r>
+        <w:rPr>
+          <w:noProof/>
+        </w:rPr>
+        <w:t>«address_1»</w:t>
+      </w:r>
+      <w:r>
+        <w:rPr>
+          <w:noProof/>
+        </w:rPr>
+        <w:fldChar w:fldCharType="end"/>
+      </w:r>
       <w:r>
         <w:br/>
       </w:r>
-      <w:fldSimple w:instr=" MERGEFIELD  address_2  \* MERGEFORMAT ">
-        <w:r>
-          <w:rPr>
-            <w:noProof/>
-          </w:rPr>
-          <w:t>«address_2»</w:t>
-        </w:r>
-      </w:fldSimple>
+      <w:r>
+        <w:rPr>
+          <w:noProof/>
+        </w:rPr>
+        <w:fldChar w:fldCharType="begin"/>
+      </w:r>
+      <w:r>
+        <w:rPr>
+          <w:noProof/>
+        </w:rPr>
+        <w:instrText xml:space="preserve"> MERGEFIELD  address_2  \* MERGEFORMAT </w:instrText>
+      </w:r>
+      <w:r>
+        <w:rPr>
+          <w:noProof/>
+        </w:rPr>
+        <w:fldChar w:fldCharType="separate"/>
+      </w:r>
+      <w:r>
+        <w:rPr>
+          <w:noProof/>
+        </w:rPr>
+        <w:t>«address_2»</w:t>
+      </w:r>
+      <w:r>
+        <w:rPr>
+          <w:noProof/>
+        </w:rPr>
+        <w:fldChar w:fldCharType="end"/>
+      </w:r>
       <w:r>
         <w:br/>
       </w:r>
@@ -57,62 +162,251 @@
         <w:br/>
         <w:t xml:space="preserve">Dear Dr. </w:t>
       </w:r>
-      <w:fldSimple w:instr=" MERGEFIELD  doctor_surname  \* MERGEFORMAT ">
-        <w:r>
-          <w:rPr>
-            <w:noProof/>
-          </w:rPr>
-          <w:t>«doctor_surname»</w:t>
-        </w:r>
-      </w:fldSimple>
+      <w:r>
+        <w:rPr>
+          <w:noProof/>
+        </w:rPr>
+        <w:fldChar w:fldCharType="begin"/>
+      </w:r>
+      <w:r>
+        <w:rPr>
+          <w:noProof/>
+        </w:rPr>
+        <w:instrText xml:space="preserve"> MERGEFIELD  doctor_surname  \* MERGEFORMAT </w:instrText>
+      </w:r>
+      <w:r>
+        <w:rPr>
+          <w:noProof/>
+        </w:rPr>
+        <w:fldChar w:fldCharType="separate"/>
+      </w:r>
+      <w:r>
+        <w:rPr>
+          <w:noProof/>
+        </w:rPr>
+        <w:t>«doctor_surname»</w:t>
+      </w:r>
+      <w:r>
+        <w:rPr>
+          <w:noProof/>
+        </w:rPr>
+        <w:fldChar w:fldCharType="end"/>
+      </w:r>
       <w:r>
         <w:t>,</w:t>
       </w:r>
     </w:p>
     <w:p>
-      <w:r>
-        <w:t xml:space="preserve">Thankyou for referring </w:t>
-      </w:r>
-      <w:fldSimple w:instr=" MERGEFIELD  patient_title  \* MERGEFORMAT ">
-        <w:r>
-          <w:rPr>
-            <w:noProof/>
-          </w:rPr>
-          <w:t>«patient_title»</w:t>
-        </w:r>
-      </w:fldSimple>
+      <w:pPr>
+        <w:rPr>
+          <w:lang w:val="en-US"/>
+        </w:rPr>
+      </w:pPr>
+      <w:r>
+        <w:t xml:space="preserve">Re: </w:t>
+      </w:r>
+      <w:r>
+        <w:rPr>
+          <w:noProof/>
+        </w:rPr>
+        <w:fldChar w:fldCharType="begin"/>
+      </w:r>
+      <w:r>
+        <w:rPr>
+          <w:noProof/>
+        </w:rPr>
+        <w:instrText xml:space="preserve"> MERGEFIELD  patient_surname  \* MERGEFORMAT </w:instrText>
+      </w:r>
+      <w:r>
+        <w:rPr>
+          <w:noProof/>
+        </w:rPr>
+        <w:fldChar w:fldCharType="separate"/>
+      </w:r>
+      <w:r>
+        <w:rPr>
+          <w:noProof/>
+        </w:rPr>
+        <w:t>«patient_surname»</w:t>
+      </w:r>
+      <w:r>
+        <w:rPr>
+          <w:noProof/>
+        </w:rPr>
+        <w:fldChar w:fldCharType="end"/>
+      </w:r>
+      <w:r>
+        <w:rPr>
+          <w:noProof/>
+        </w:rPr>
+        <w:t xml:space="preserve">  DOB: </w:t>
+      </w:r>
+      <w:r>
+        <w:rPr>
+          <w:noProof/>
+        </w:rPr>
+        <w:fldChar w:fldCharType="begin"/>
+      </w:r>
+      <w:r>
+        <w:rPr>
+          <w:noProof/>
+        </w:rPr>
+        <w:instrText xml:space="preserve"> MERGEFIELD  patient_DOB  \* MERGEFORMAT </w:instrText>
+      </w:r>
+      <w:r>
+        <w:rPr>
+          <w:noProof/>
+        </w:rPr>
+        <w:fldChar w:fldCharType="separate"/>
+      </w:r>
+      <w:r>
+        <w:rPr>
+          <w:noProof/>
+        </w:rPr>
+        <w:t>«patient_DOB»</w:t>
+      </w:r>
+      <w:r>
+        <w:rPr>
+          <w:noProof/>
+        </w:rPr>
+        <w:fldChar w:fldCharType="end"/>
+      </w:r>
+    </w:p>
+    <w:p>
+      <w:proofErr w:type="spellStart"/>
+      <w:r>
+        <w:t>Thankyou</w:t>
+      </w:r>
+      <w:proofErr w:type="spellEnd"/>
+      <w:r>
+        <w:t xml:space="preserve"> for referring </w:t>
+      </w:r>
+      <w:r>
+        <w:rPr>
+          <w:noProof/>
+        </w:rPr>
+        <w:fldChar w:fldCharType="begin"/>
+      </w:r>
+      <w:r>
+        <w:rPr>
+          <w:noProof/>
+        </w:rPr>
+        <w:instrText xml:space="preserve"> MERGEFIELD  patient_title  \* MERGEFORMAT </w:instrText>
+      </w:r>
+      <w:r>
+        <w:rPr>
+          <w:noProof/>
+        </w:rPr>
+        <w:fldChar w:fldCharType="separate"/>
+      </w:r>
+      <w:r>
+        <w:rPr>
+          <w:noProof/>
+        </w:rPr>
+        <w:t>«patient_title»</w:t>
+      </w:r>
+      <w:r>
+        <w:rPr>
+          <w:noProof/>
+        </w:rPr>
+        <w:fldChar w:fldCharType="end"/>
+      </w:r>
       <w:r>
         <w:t xml:space="preserve"> </w:t>
       </w:r>
-      <w:fldSimple w:instr=" MERGEFIELD  patient_first_name  \* MERGEFORMAT ">
-        <w:r>
-          <w:rPr>
-            <w:noProof/>
-          </w:rPr>
-          <w:t>«patient_first_name»</w:t>
-        </w:r>
-      </w:fldSimple>
+      <w:r>
+        <w:rPr>
+          <w:noProof/>
+        </w:rPr>
+        <w:fldChar w:fldCharType="begin"/>
+      </w:r>
+      <w:r>
+        <w:rPr>
+          <w:noProof/>
+        </w:rPr>
+        <w:instrText xml:space="preserve"> MERGEFIELD  patient_first_name  \* MERGEFORMAT </w:instrText>
+      </w:r>
+      <w:r>
+        <w:rPr>
+          <w:noProof/>
+        </w:rPr>
+        <w:fldChar w:fldCharType="separate"/>
+      </w:r>
+      <w:r>
+        <w:rPr>
+          <w:noProof/>
+        </w:rPr>
+        <w:t>«patient_first_name»</w:t>
+      </w:r>
+      <w:r>
+        <w:rPr>
+          <w:noProof/>
+        </w:rPr>
+        <w:fldChar w:fldCharType="end"/>
+      </w:r>
       <w:r>
         <w:t xml:space="preserve"> </w:t>
       </w:r>
-      <w:fldSimple w:instr=" MERGEFIELD  patient_surname  \* MERGEFORMAT ">
-        <w:r>
-          <w:rPr>
-            <w:noProof/>
-          </w:rPr>
-          <w:t>«patient_surname»</w:t>
-        </w:r>
-      </w:fldSimple>
-      <w:r>
-        <w:t xml:space="preserve"> under the enhanced primary care scheme (EPC). </w:t>
-      </w:r>
-      <w:r>
-        <w:fldChar w:fldCharType="begin"/>
-      </w:r>
-      <w:r>
-        <w:instrText xml:space="preserve"> MERGEFIELD  patient_title  \* MERGEFORMAT </w:instrText>
-      </w:r>
-      <w:r>
+      <w:bookmarkStart w:id="1" w:name="_Hlk518895913"/>
+      <w:r>
+        <w:rPr>
+          <w:noProof/>
+        </w:rPr>
+        <w:fldChar w:fldCharType="begin"/>
+      </w:r>
+      <w:r>
+        <w:rPr>
+          <w:noProof/>
+        </w:rPr>
+        <w:instrText xml:space="preserve"> MERGEFIELD  patient_surname  \* MERGEFORMAT </w:instrText>
+      </w:r>
+      <w:r>
+        <w:rPr>
+          <w:noProof/>
+        </w:rPr>
+        <w:fldChar w:fldCharType="separate"/>
+      </w:r>
+      <w:r>
+        <w:rPr>
+          <w:noProof/>
+        </w:rPr>
+        <w:t>«patient_surname»</w:t>
+      </w:r>
+      <w:r>
+        <w:rPr>
+          <w:noProof/>
+        </w:rPr>
+        <w:fldChar w:fldCharType="end"/>
+      </w:r>
+      <w:r>
+        <w:t xml:space="preserve"> </w:t>
+      </w:r>
+      <w:bookmarkEnd w:id="1"/>
+      <w:r>
+        <w:t xml:space="preserve">under the enhanced primary care scheme (EPC). </w:t>
+      </w:r>
+      <w:r>
+        <w:rPr>
+          <w:noProof/>
+        </w:rPr>
+        <w:fldChar w:fldCharType="begin"/>
+      </w:r>
+      <w:r>
+        <w:rPr>
+          <w:noProof/>
+        </w:rPr>
+        <w:instrText xml:space="preserve"> MERGEFIELD  patient_title  \* ME</w:instrText>
+      </w:r>
+      <w:r>
+        <w:rPr>
+          <w:noProof/>
+        </w:rPr>
+        <w:instrText xml:space="preserve">RGEFORMAT </w:instrText>
+      </w:r>
+      <w:r>
+        <w:rPr>
+          <w:noProof/>
+        </w:rPr>
         <w:fldChar w:fldCharType="separate"/>
       </w:r>
       <w:r>
@@ -122,18 +416,30 @@
         <w:t>«patient_title»</w:t>
       </w:r>
       <w:r>
+        <w:rPr>
+          <w:noProof/>
+        </w:rPr>
         <w:fldChar w:fldCharType="end"/>
       </w:r>
       <w:r>
         <w:t xml:space="preserve"> </w:t>
       </w:r>
       <w:r>
-        <w:fldChar w:fldCharType="begin"/>
-      </w:r>
-      <w:r>
+        <w:rPr>
+          <w:noProof/>
+        </w:rPr>
+        <w:fldChar w:fldCharType="begin"/>
+      </w:r>
+      <w:r>
+        <w:rPr>
+          <w:noProof/>
+        </w:rPr>
         <w:instrText xml:space="preserve"> MERGEFIELD  patient_surname  \* MERGEFORMAT </w:instrText>
       </w:r>
       <w:r>
+        <w:rPr>
+          <w:noProof/>
+        </w:rPr>
         <w:fldChar w:fldCharType="separate"/>
       </w:r>
       <w:r>
@@ -143,24 +449,47 @@
         <w:t>«patient_surname»</w:t>
       </w:r>
       <w:r>
+        <w:rPr>
+          <w:noProof/>
+        </w:rPr>
         <w:fldChar w:fldCharType="end"/>
       </w:r>
       <w:r>
         <w:t xml:space="preserve"> attended Exercise Physiology on </w:t>
       </w:r>
-      <w:fldSimple w:instr=" MERGEFIELD  initial_session_date  \* MERGEFORMAT ">
-        <w:r>
-          <w:rPr>
-            <w:noProof/>
-          </w:rPr>
-          <w:t>«initial_session_date»</w:t>
-        </w:r>
-      </w:fldSimple>
+      <w:r>
+        <w:rPr>
+          <w:noProof/>
+        </w:rPr>
+        <w:fldChar w:fldCharType="begin"/>
+      </w:r>
+      <w:r>
+        <w:rPr>
+          <w:noProof/>
+        </w:rPr>
+        <w:instrText xml:space="preserve"> MERGEFIELD  initial_session_date  \* MERGEFORMAT </w:instrText>
+      </w:r>
+      <w:r>
+        <w:rPr>
+          <w:noProof/>
+        </w:rPr>
+        <w:fldChar w:fldCharType="separate"/>
+      </w:r>
+      <w:r>
+        <w:rPr>
+          <w:noProof/>
+        </w:rPr>
+        <w:t>«initial_session_date»</w:t>
+      </w:r>
+      <w:r>
+        <w:rPr>
+          <w:noProof/>
+        </w:rPr>
+        <w:fldChar w:fldCharType="end"/>
+      </w:r>
       <w:r>
         <w:t>.</w:t>
       </w:r>
-      <w:bookmarkStart w:id="0" w:name="_GoBack"/>
-      <w:bookmarkEnd w:id="0"/>
     </w:p>
     <w:p/>
     <w:p/>

</xml_diff>

<commit_message>
Basic program working - will have each file in folder for now with no major software architecture
</commit_message>
<xml_diff>
--- a/gp_template.docx
+++ b/gp_template.docx
@@ -21,8 +21,6 @@
       <w:r>
         <w:fldChar w:fldCharType="end"/>
       </w:r>
-      <w:bookmarkStart w:id="0" w:name="_GoBack"/>
-      <w:bookmarkEnd w:id="0"/>
       <w:r>
         <w:br/>
       </w:r>
@@ -30,25 +28,67 @@
         <w:rPr>
           <w:noProof/>
         </w:rPr>
-        <w:fldChar w:fldCharType="begin"/>
-      </w:r>
-      <w:r>
-        <w:rPr>
-          <w:noProof/>
-        </w:rPr>
-        <w:instrText xml:space="preserve"> MERGEFIELD  doctor_full_name  \* MERGEFORMAT </w:instrText>
-      </w:r>
-      <w:r>
-        <w:rPr>
-          <w:noProof/>
-        </w:rPr>
-        <w:fldChar w:fldCharType="separate"/>
-      </w:r>
-      <w:r>
-        <w:rPr>
-          <w:noProof/>
-        </w:rPr>
-        <w:t>«doctor_full_name»</w:t>
+        <w:t xml:space="preserve">Dr. </w:t>
+      </w:r>
+      <w:r>
+        <w:rPr>
+          <w:noProof/>
+        </w:rPr>
+        <w:fldChar w:fldCharType="begin"/>
+      </w:r>
+      <w:r>
+        <w:rPr>
+          <w:noProof/>
+        </w:rPr>
+        <w:instrText xml:space="preserve"> MERGEFIELD  doctor_firstname  \* MERGEFORMAT </w:instrText>
+      </w:r>
+      <w:r>
+        <w:rPr>
+          <w:noProof/>
+        </w:rPr>
+        <w:fldChar w:fldCharType="separate"/>
+      </w:r>
+      <w:r>
+        <w:rPr>
+          <w:noProof/>
+        </w:rPr>
+        <w:t>«doctor_firstname»</w:t>
+      </w:r>
+      <w:r>
+        <w:rPr>
+          <w:noProof/>
+        </w:rPr>
+        <w:fldChar w:fldCharType="end"/>
+      </w:r>
+      <w:r>
+        <w:rPr>
+          <w:noProof/>
+        </w:rPr>
+        <w:t xml:space="preserve"> </w:t>
+      </w:r>
+      <w:r>
+        <w:rPr>
+          <w:noProof/>
+        </w:rPr>
+        <w:fldChar w:fldCharType="begin"/>
+      </w:r>
+      <w:r>
+        <w:rPr>
+          <w:noProof/>
+        </w:rPr>
+        <w:instrText xml:space="preserve"> MERGEFIELD  doctor_surname  \* MERGEFORMAT </w:instrText>
+      </w:r>
+      <w:r>
+        <w:rPr>
+          <w:noProof/>
+        </w:rPr>
+        <w:fldChar w:fldCharType="separate"/>
+      </w:r>
+      <w:r>
+        <w:rPr>
+          <w:noProof/>
+        </w:rPr>
+        <w:t>«doctor_surname»</w:t>
       </w:r>
       <w:r>
         <w:rPr>
@@ -162,6 +202,7 @@
         <w:br/>
         <w:t xml:space="preserve">Dear Dr. </w:t>
       </w:r>
+      <w:bookmarkStart w:id="0" w:name="_Hlk518934350"/>
       <w:r>
         <w:rPr>
           <w:noProof/>
@@ -192,6 +233,7 @@
         </w:rPr>
         <w:fldChar w:fldCharType="end"/>
       </w:r>
+      <w:bookmarkEnd w:id="0"/>
       <w:r>
         <w:t>,</w:t>
       </w:r>
@@ -203,7 +245,76 @@
         </w:rPr>
       </w:pPr>
       <w:r>
-        <w:t xml:space="preserve">Re: </w:t>
+        <w:t>Re:</w:t>
+      </w:r>
+      <w:r>
+        <w:t xml:space="preserve"> </w:t>
+      </w:r>
+      <w:r>
+        <w:rPr>
+          <w:noProof/>
+        </w:rPr>
+        <w:fldChar w:fldCharType="begin"/>
+      </w:r>
+      <w:r>
+        <w:rPr>
+          <w:noProof/>
+        </w:rPr>
+        <w:instrText xml:space="preserve"> MERGEFIELD  patient_title  \* MERGEFORMAT </w:instrText>
+      </w:r>
+      <w:r>
+        <w:rPr>
+          <w:noProof/>
+        </w:rPr>
+        <w:fldChar w:fldCharType="separate"/>
+      </w:r>
+      <w:r>
+        <w:rPr>
+          <w:noProof/>
+        </w:rPr>
+        <w:t>«patient_title»</w:t>
+      </w:r>
+      <w:r>
+        <w:rPr>
+          <w:noProof/>
+        </w:rPr>
+        <w:fldChar w:fldCharType="end"/>
+      </w:r>
+      <w:r>
+        <w:t xml:space="preserve"> </w:t>
+      </w:r>
+      <w:r>
+        <w:rPr>
+          <w:noProof/>
+        </w:rPr>
+        <w:fldChar w:fldCharType="begin"/>
+      </w:r>
+      <w:r>
+        <w:rPr>
+          <w:noProof/>
+        </w:rPr>
+        <w:instrText xml:space="preserve"> MERGEFIELD  patient_first_name  \* MERGEFORMAT </w:instrText>
+      </w:r>
+      <w:r>
+        <w:rPr>
+          <w:noProof/>
+        </w:rPr>
+        <w:fldChar w:fldCharType="separate"/>
+      </w:r>
+      <w:r>
+        <w:rPr>
+          <w:noProof/>
+        </w:rPr>
+        <w:t>«patient_first_name»</w:t>
+      </w:r>
+      <w:r>
+        <w:rPr>
+          <w:noProof/>
+        </w:rPr>
+        <w:fldChar w:fldCharType="end"/>
+      </w:r>
+      <w:r>
+        <w:t xml:space="preserve"> </w:t>
       </w:r>
       <w:r>
         <w:rPr>
@@ -273,13 +384,16 @@
       </w:r>
     </w:p>
     <w:p>
-      <w:proofErr w:type="spellStart"/>
-      <w:r>
-        <w:t>Thankyou</w:t>
-      </w:r>
-      <w:proofErr w:type="spellEnd"/>
-      <w:r>
-        <w:t xml:space="preserve"> for referring </w:t>
+      <w:r>
+        <w:t>Thank</w:t>
+      </w:r>
+      <w:r>
+        <w:t xml:space="preserve"> </w:t>
+      </w:r>
+      <w:bookmarkStart w:id="1" w:name="_GoBack"/>
+      <w:bookmarkEnd w:id="1"/>
+      <w:r>
+        <w:t xml:space="preserve">you for referring </w:t>
       </w:r>
       <w:r>
         <w:rPr>
@@ -347,7 +461,7 @@
       <w:r>
         <w:t xml:space="preserve"> </w:t>
       </w:r>
-      <w:bookmarkStart w:id="1" w:name="_Hlk518895913"/>
+      <w:bookmarkStart w:id="2" w:name="_Hlk518895913"/>
       <w:r>
         <w:rPr>
           <w:noProof/>
@@ -381,7 +495,7 @@
       <w:r>
         <w:t xml:space="preserve"> </w:t>
       </w:r>
-      <w:bookmarkEnd w:id="1"/>
+      <w:bookmarkEnd w:id="2"/>
       <w:r>
         <w:t xml:space="preserve">under the enhanced primary care scheme (EPC). </w:t>
       </w:r>
@@ -395,13 +509,7 @@
         <w:rPr>
           <w:noProof/>
         </w:rPr>
-        <w:instrText xml:space="preserve"> MERGEFIELD  patient_title  \* ME</w:instrText>
-      </w:r>
-      <w:r>
-        <w:rPr>
-          <w:noProof/>
-        </w:rPr>
-        <w:instrText xml:space="preserve">RGEFORMAT </w:instrText>
+        <w:instrText xml:space="preserve"> MERGEFIELD  patient_title  \* MERGEFORMAT </w:instrText>
       </w:r>
       <w:r>
         <w:rPr>

</xml_diff>